<commit_message>
Fix a few details and add extra info
</commit_message>
<xml_diff>
--- a/22 - R710 Proxmox Ansible NTP on Terraformed VMs pointing to NTP server on run host.docx
+++ b/22 - R710 Proxmox Ansible NTP on Terraformed VMs pointing to NTP server on run host.docx
@@ -87,6 +87,15 @@
     </w:p>
     <w:p/>
     <w:p>
+      <w:r>
+        <w:rPr>
+          <w:highlight w:val="green"/>
+        </w:rPr>
+        <w:t>You will need to have created the VM template with VMID 9000 on both hypervisors.</w:t>
+      </w:r>
+    </w:p>
+    <w:p/>
+    <w:p>
       <w:pPr>
         <w:pStyle w:val="Heading1"/>
       </w:pPr>
@@ -1052,6 +1061,7 @@
         <w:br/>
       </w:r>
       <w:r>
+        <w:lastRenderedPageBreak/>
         <w:br/>
         <w:t xml:space="preserve">Then restart </w:t>
       </w:r>
@@ -1768,8 +1778,6 @@
         </w:rPr>
         <w:t xml:space="preserve"> to hosts</w:t>
       </w:r>
-      <w:bookmarkStart w:id="0" w:name="_GoBack"/>
-      <w:bookmarkEnd w:id="0"/>
     </w:p>
     <w:p>
       <w:pPr>
@@ -2130,7 +2138,6 @@
         <w:rPr>
           <w:rFonts w:ascii="Courier New" w:hAnsi="Courier New" w:cs="Courier New"/>
         </w:rPr>
-        <w:lastRenderedPageBreak/>
         <w:t xml:space="preserve">      </w:t>
       </w:r>
       <w:proofErr w:type="spellStart"/>
@@ -2238,34 +2245,6 @@
         </w:rPr>
         <w:t>: yes</w:t>
       </w:r>
-      <w:r>
-        <w:br/>
-      </w:r>
-      <w:r>
-        <w:br/>
-      </w:r>
-      <w:proofErr w:type="spellStart"/>
-      <w:r>
-        <w:rPr>
-          <w:b/>
-        </w:rPr>
-        <w:t>sudo</w:t>
-      </w:r>
-      <w:proofErr w:type="spellEnd"/>
-      <w:r>
-        <w:rPr>
-          <w:b/>
-        </w:rPr>
-        <w:t xml:space="preserve"> apt </w:t>
-      </w:r>
-      <w:proofErr w:type="spellStart"/>
-      <w:r>
-        <w:rPr>
-          <w:b/>
-        </w:rPr>
-        <w:t>instal</w:t>
-      </w:r>
-      <w:proofErr w:type="spellEnd"/>
       <w:r>
         <w:br/>
       </w:r>
@@ -2382,10 +2361,187 @@
       <w:r>
         <w:br/>
       </w:r>
+    </w:p>
+    <w:p>
+      <w:pPr>
+        <w:pStyle w:val="ListParagraph"/>
+        <w:rPr>
+          <w:rFonts w:ascii="Courier New" w:hAnsi="Courier New" w:cs="Courier New"/>
+          <w:i/>
+          <w:sz w:val="16"/>
+          <w:szCs w:val="16"/>
+        </w:rPr>
+      </w:pPr>
+      <w:r>
+        <w:t>To get</w:t>
+      </w:r>
+      <w:proofErr w:type="gramStart"/>
+      <w:r>
+        <w:t>:</w:t>
+      </w:r>
+      <w:proofErr w:type="gramEnd"/>
       <w:r>
         <w:br/>
       </w:r>
-      <w:proofErr w:type="spellStart"/>
+      <w:r>
+        <w:rPr>
+          <w:rFonts w:ascii="Courier New" w:hAnsi="Courier New" w:cs="Courier New"/>
+          <w:i/>
+          <w:sz w:val="16"/>
+          <w:szCs w:val="16"/>
+        </w:rPr>
+        <w:t xml:space="preserve">cw1 | CHANGED | </w:t>
+      </w:r>
+      <w:proofErr w:type="spellStart"/>
+      <w:r>
+        <w:rPr>
+          <w:rFonts w:ascii="Courier New" w:hAnsi="Courier New" w:cs="Courier New"/>
+          <w:i/>
+          <w:sz w:val="16"/>
+          <w:szCs w:val="16"/>
+        </w:rPr>
+        <w:t>rc</w:t>
+      </w:r>
+      <w:proofErr w:type="spellEnd"/>
+      <w:r>
+        <w:rPr>
+          <w:rFonts w:ascii="Courier New" w:hAnsi="Courier New" w:cs="Courier New"/>
+          <w:i/>
+          <w:sz w:val="16"/>
+          <w:szCs w:val="16"/>
+        </w:rPr>
+        <w:t>=0 &gt;&gt;</w:t>
+      </w:r>
+    </w:p>
+    <w:p>
+      <w:pPr>
+        <w:pStyle w:val="ListParagraph"/>
+        <w:rPr>
+          <w:rFonts w:ascii="Courier New" w:hAnsi="Courier New" w:cs="Courier New"/>
+          <w:i/>
+          <w:sz w:val="16"/>
+          <w:szCs w:val="16"/>
+        </w:rPr>
+      </w:pPr>
+      <w:r>
+        <w:rPr>
+          <w:rFonts w:ascii="Courier New" w:hAnsi="Courier New" w:cs="Courier New"/>
+          <w:i/>
+          <w:sz w:val="16"/>
+          <w:szCs w:val="16"/>
+        </w:rPr>
+        <w:t xml:space="preserve">     </w:t>
+      </w:r>
+      <w:proofErr w:type="gramStart"/>
+      <w:r>
+        <w:rPr>
+          <w:rFonts w:ascii="Courier New" w:hAnsi="Courier New" w:cs="Courier New"/>
+          <w:i/>
+          <w:sz w:val="16"/>
+          <w:szCs w:val="16"/>
+        </w:rPr>
+        <w:t>remote</w:t>
+      </w:r>
+      <w:proofErr w:type="gramEnd"/>
+      <w:r>
+        <w:rPr>
+          <w:rFonts w:ascii="Courier New" w:hAnsi="Courier New" w:cs="Courier New"/>
+          <w:i/>
+          <w:sz w:val="16"/>
+          <w:szCs w:val="16"/>
+        </w:rPr>
+        <w:t xml:space="preserve">           </w:t>
+      </w:r>
+      <w:proofErr w:type="spellStart"/>
+      <w:r>
+        <w:rPr>
+          <w:rFonts w:ascii="Courier New" w:hAnsi="Courier New" w:cs="Courier New"/>
+          <w:i/>
+          <w:sz w:val="16"/>
+          <w:szCs w:val="16"/>
+        </w:rPr>
+        <w:t>refid</w:t>
+      </w:r>
+      <w:proofErr w:type="spellEnd"/>
+      <w:r>
+        <w:rPr>
+          <w:rFonts w:ascii="Courier New" w:hAnsi="Courier New" w:cs="Courier New"/>
+          <w:i/>
+          <w:sz w:val="16"/>
+          <w:szCs w:val="16"/>
+        </w:rPr>
+        <w:t xml:space="preserve">      </w:t>
+      </w:r>
+      <w:proofErr w:type="spellStart"/>
+      <w:r>
+        <w:rPr>
+          <w:rFonts w:ascii="Courier New" w:hAnsi="Courier New" w:cs="Courier New"/>
+          <w:i/>
+          <w:sz w:val="16"/>
+          <w:szCs w:val="16"/>
+        </w:rPr>
+        <w:t>st</w:t>
+      </w:r>
+      <w:proofErr w:type="spellEnd"/>
+      <w:r>
+        <w:rPr>
+          <w:rFonts w:ascii="Courier New" w:hAnsi="Courier New" w:cs="Courier New"/>
+          <w:i/>
+          <w:sz w:val="16"/>
+          <w:szCs w:val="16"/>
+        </w:rPr>
+        <w:t xml:space="preserve"> t when poll reach   delay   offset  jitter</w:t>
+      </w:r>
+    </w:p>
+    <w:p>
+      <w:pPr>
+        <w:pStyle w:val="ListParagraph"/>
+        <w:rPr>
+          <w:rFonts w:ascii="Courier New" w:hAnsi="Courier New" w:cs="Courier New"/>
+          <w:i/>
+          <w:sz w:val="16"/>
+          <w:szCs w:val="16"/>
+        </w:rPr>
+      </w:pPr>
+      <w:r>
+        <w:rPr>
+          <w:rFonts w:ascii="Courier New" w:hAnsi="Courier New" w:cs="Courier New"/>
+          <w:i/>
+          <w:sz w:val="16"/>
+          <w:szCs w:val="16"/>
+        </w:rPr>
+        <w:t>==============================================================================</w:t>
+      </w:r>
+    </w:p>
+    <w:p>
+      <w:pPr>
+        <w:pStyle w:val="ListParagraph"/>
+        <w:rPr>
+          <w:rFonts w:ascii="Courier New" w:hAnsi="Courier New" w:cs="Courier New"/>
+          <w:i/>
+          <w:sz w:val="16"/>
+          <w:szCs w:val="16"/>
+        </w:rPr>
+      </w:pPr>
+      <w:r>
+        <w:rPr>
+          <w:rFonts w:ascii="Courier New" w:hAnsi="Courier New" w:cs="Courier New"/>
+          <w:i/>
+          <w:sz w:val="16"/>
+          <w:szCs w:val="16"/>
+        </w:rPr>
+        <w:t>*192.168.124.162 195.171.43.10    2 u    6   64    1    0.149   -0.035   0.704</w:t>
+      </w:r>
+    </w:p>
+    <w:p>
+      <w:pPr>
+        <w:pStyle w:val="ListParagraph"/>
+      </w:pPr>
+      <w:r>
+        <w:br/>
+      </w:r>
+      <w:proofErr w:type="spellStart"/>
+      <w:proofErr w:type="gramStart"/>
       <w:r>
         <w:rPr>
           <w:b/>
@@ -2393,6 +2549,7 @@
         <w:t>ansible</w:t>
       </w:r>
       <w:proofErr w:type="spellEnd"/>
+      <w:proofErr w:type="gramEnd"/>
       <w:r>
         <w:rPr>
           <w:b/>
@@ -2402,6 +2559,223 @@
       <w:r>
         <w:br/>
       </w:r>
+    </w:p>
+    <w:p>
+      <w:pPr>
+        <w:pStyle w:val="ListParagraph"/>
+      </w:pPr>
+      <w:r>
+        <w:t>To get:</w:t>
+      </w:r>
+    </w:p>
+    <w:p>
+      <w:pPr>
+        <w:pStyle w:val="ListParagraph"/>
+        <w:rPr>
+          <w:rFonts w:ascii="Courier New" w:hAnsi="Courier New" w:cs="Courier New"/>
+          <w:i/>
+          <w:sz w:val="16"/>
+          <w:szCs w:val="16"/>
+        </w:rPr>
+      </w:pPr>
+      <w:r>
+        <w:rPr>
+          <w:rFonts w:ascii="Courier New" w:hAnsi="Courier New" w:cs="Courier New"/>
+          <w:i/>
+          <w:sz w:val="16"/>
+          <w:szCs w:val="16"/>
+        </w:rPr>
+        <w:t xml:space="preserve">cw1 | CHANGED | </w:t>
+      </w:r>
+      <w:proofErr w:type="spellStart"/>
+      <w:proofErr w:type="gramStart"/>
+      <w:r>
+        <w:rPr>
+          <w:rFonts w:ascii="Courier New" w:hAnsi="Courier New" w:cs="Courier New"/>
+          <w:i/>
+          <w:sz w:val="16"/>
+          <w:szCs w:val="16"/>
+        </w:rPr>
+        <w:t>rc</w:t>
+      </w:r>
+      <w:proofErr w:type="spellEnd"/>
+      <w:r>
+        <w:rPr>
+          <w:rFonts w:ascii="Courier New" w:hAnsi="Courier New" w:cs="Courier New"/>
+          <w:i/>
+          <w:sz w:val="16"/>
+          <w:szCs w:val="16"/>
+        </w:rPr>
+        <w:t>=</w:t>
+      </w:r>
+      <w:proofErr w:type="gramEnd"/>
+      <w:r>
+        <w:rPr>
+          <w:rFonts w:ascii="Courier New" w:hAnsi="Courier New" w:cs="Courier New"/>
+          <w:i/>
+          <w:sz w:val="16"/>
+          <w:szCs w:val="16"/>
+        </w:rPr>
+        <w:t>0 &gt;&gt;</w:t>
+      </w:r>
+    </w:p>
+    <w:p>
+      <w:pPr>
+        <w:pStyle w:val="ListParagraph"/>
+        <w:rPr>
+          <w:rFonts w:ascii="Courier New" w:hAnsi="Courier New" w:cs="Courier New"/>
+          <w:i/>
+          <w:sz w:val="16"/>
+          <w:szCs w:val="16"/>
+        </w:rPr>
+      </w:pPr>
+      <w:r>
+        <w:rPr>
+          <w:rFonts w:ascii="Courier New" w:hAnsi="Courier New" w:cs="Courier New"/>
+          <w:i/>
+          <w:sz w:val="16"/>
+          <w:szCs w:val="16"/>
+        </w:rPr>
+        <w:t>Sun Feb 20 09:13:01 UTC 2022</w:t>
+      </w:r>
+    </w:p>
+    <w:p>
+      <w:pPr>
+        <w:pStyle w:val="ListParagraph"/>
+      </w:pPr>
+    </w:p>
+    <w:p>
+      <w:pPr>
+        <w:pStyle w:val="ListParagraph"/>
+        <w:numPr>
+          <w:ilvl w:val="0"/>
+          <w:numId w:val="7"/>
+        </w:numPr>
+        <w:rPr>
+          <w:rFonts w:ascii="Courier New" w:hAnsi="Courier New" w:cs="Courier New"/>
+          <w:i/>
+          <w:sz w:val="16"/>
+          <w:szCs w:val="16"/>
+        </w:rPr>
+      </w:pPr>
+      <w:r>
+        <w:t>Also log into cw1 and run:</w:t>
+      </w:r>
+      <w:r>
+        <w:br/>
+      </w:r>
+      <w:proofErr w:type="spellStart"/>
+      <w:r>
+        <w:rPr>
+          <w:b/>
+        </w:rPr>
+        <w:t>ntpq</w:t>
+      </w:r>
+      <w:proofErr w:type="spellEnd"/>
+      <w:r>
+        <w:rPr>
+          <w:b/>
+        </w:rPr>
+        <w:t xml:space="preserve"> -p</w:t>
+      </w:r>
+      <w:r>
+        <w:br/>
+      </w:r>
+      <w:r>
+        <w:br/>
+        <w:t>to get something like:</w:t>
+      </w:r>
+      <w:r>
+        <w:br/>
+      </w:r>
+      <w:r>
+        <w:rPr>
+          <w:rFonts w:ascii="Courier New" w:hAnsi="Courier New" w:cs="Courier New"/>
+          <w:i/>
+          <w:sz w:val="16"/>
+          <w:szCs w:val="16"/>
+        </w:rPr>
+        <w:t xml:space="preserve">     remote           </w:t>
+      </w:r>
+      <w:proofErr w:type="spellStart"/>
+      <w:r>
+        <w:rPr>
+          <w:rFonts w:ascii="Courier New" w:hAnsi="Courier New" w:cs="Courier New"/>
+          <w:i/>
+          <w:sz w:val="16"/>
+          <w:szCs w:val="16"/>
+        </w:rPr>
+        <w:t>refid</w:t>
+      </w:r>
+      <w:proofErr w:type="spellEnd"/>
+      <w:r>
+        <w:rPr>
+          <w:rFonts w:ascii="Courier New" w:hAnsi="Courier New" w:cs="Courier New"/>
+          <w:i/>
+          <w:sz w:val="16"/>
+          <w:szCs w:val="16"/>
+        </w:rPr>
+        <w:t xml:space="preserve">      </w:t>
+      </w:r>
+      <w:proofErr w:type="spellStart"/>
+      <w:r>
+        <w:rPr>
+          <w:rFonts w:ascii="Courier New" w:hAnsi="Courier New" w:cs="Courier New"/>
+          <w:i/>
+          <w:sz w:val="16"/>
+          <w:szCs w:val="16"/>
+        </w:rPr>
+        <w:t>st</w:t>
+      </w:r>
+      <w:proofErr w:type="spellEnd"/>
+      <w:r>
+        <w:rPr>
+          <w:rFonts w:ascii="Courier New" w:hAnsi="Courier New" w:cs="Courier New"/>
+          <w:i/>
+          <w:sz w:val="16"/>
+          <w:szCs w:val="16"/>
+        </w:rPr>
+        <w:t xml:space="preserve"> t when poll reach   delay   offset  jitter</w:t>
+      </w:r>
+    </w:p>
+    <w:p>
+      <w:pPr>
+        <w:pStyle w:val="ListParagraph"/>
+        <w:rPr>
+          <w:rFonts w:ascii="Courier New" w:hAnsi="Courier New" w:cs="Courier New"/>
+          <w:i/>
+          <w:sz w:val="16"/>
+          <w:szCs w:val="16"/>
+        </w:rPr>
+      </w:pPr>
+      <w:r>
+        <w:rPr>
+          <w:rFonts w:ascii="Courier New" w:hAnsi="Courier New" w:cs="Courier New"/>
+          <w:i/>
+          <w:sz w:val="16"/>
+          <w:szCs w:val="16"/>
+        </w:rPr>
+        <w:t>==============================================================================</w:t>
+      </w:r>
+    </w:p>
+    <w:p>
+      <w:pPr>
+        <w:pStyle w:val="ListParagraph"/>
+      </w:pPr>
+      <w:r>
+        <w:rPr>
+          <w:rFonts w:ascii="Courier New" w:hAnsi="Courier New" w:cs="Courier New"/>
+          <w:i/>
+          <w:sz w:val="16"/>
+          <w:szCs w:val="16"/>
+        </w:rPr>
+        <w:t>*192.168.124.162 195.171.43.10    2 u   12   64    7    0.205    0.347   0.918</w:t>
+      </w:r>
+      <w:r>
+        <w:br/>
+      </w:r>
+      <w:bookmarkStart w:id="0" w:name="_GoBack"/>
+      <w:bookmarkEnd w:id="0"/>
     </w:p>
     <w:p>
       <w:pPr>

</xml_diff>

<commit_message>
Add NTP, Packer and make
</commit_message>
<xml_diff>
--- a/22 - R710 Proxmox Ansible NTP on Terraformed VMs pointing to NTP server on run host.docx
+++ b/22 - R710 Proxmox Ansible NTP on Terraformed VMs pointing to NTP server on run host.docx
@@ -1112,11 +1112,56 @@
         <w:t>ntp</w:t>
       </w:r>
       <w:proofErr w:type="spellEnd"/>
-    </w:p>
-    <w:p>
-      <w:pPr>
-        <w:pStyle w:val="ListParagraph"/>
-      </w:pPr>
+      <w:r>
+        <w:rPr>
+          <w:b/>
+        </w:rPr>
+        <w:br/>
+      </w:r>
+    </w:p>
+    <w:p>
+      <w:pPr>
+        <w:pStyle w:val="ListParagraph"/>
+        <w:numPr>
+          <w:ilvl w:val="0"/>
+          <w:numId w:val="1"/>
+        </w:numPr>
+      </w:pPr>
+      <w:r>
+        <w:t>And check it’s still working with:</w:t>
+      </w:r>
+      <w:r>
+        <w:br/>
+      </w:r>
+      <w:proofErr w:type="spellStart"/>
+      <w:r>
+        <w:rPr>
+          <w:b/>
+        </w:rPr>
+        <w:t>systemctl</w:t>
+      </w:r>
+      <w:proofErr w:type="spellEnd"/>
+      <w:r>
+        <w:rPr>
+          <w:b/>
+        </w:rPr>
+        <w:t xml:space="preserve"> status </w:t>
+      </w:r>
+      <w:proofErr w:type="spellStart"/>
+      <w:r>
+        <w:rPr>
+          <w:b/>
+        </w:rPr>
+        <w:t>ntp</w:t>
+      </w:r>
+      <w:proofErr w:type="spellEnd"/>
+    </w:p>
+    <w:p>
+      <w:pPr>
+        <w:pStyle w:val="ListParagraph"/>
+      </w:pPr>
+      <w:bookmarkStart w:id="0" w:name="_GoBack"/>
+      <w:bookmarkEnd w:id="0"/>
     </w:p>
     <w:p>
       <w:pPr>
@@ -1980,6 +2025,7 @@
         <w:rPr>
           <w:rFonts w:ascii="Courier New" w:hAnsi="Courier New" w:cs="Courier New"/>
         </w:rPr>
+        <w:lastRenderedPageBreak/>
         <w:t xml:space="preserve">        </w:t>
       </w:r>
       <w:proofErr w:type="gramStart"/>
@@ -2774,8 +2820,6 @@
       <w:r>
         <w:br/>
       </w:r>
-      <w:bookmarkStart w:id="0" w:name="_GoBack"/>
-      <w:bookmarkEnd w:id="0"/>
     </w:p>
     <w:p>
       <w:pPr>

</xml_diff>